<commit_message>
some errors have been fixed
</commit_message>
<xml_diff>
--- a/docs/CV_Android_Konstantin_Kustov.docx
+++ b/docs/CV_Android_Konstantin_Kustov.docx
@@ -159,19 +159,7 @@
                 <w:szCs w:val="20"/>
                 <w:lang w:val="en-US"/>
               </w:rPr>
-              <w:t>WhatsAp</w:t>
-            </w:r>
-            <w:bookmarkStart w:id="0" w:name="_GoBack"/>
-            <w:bookmarkEnd w:id="0"/>
-            <w:r>
-              <w:rPr>
-                <w:rFonts w:ascii="Arial" w:hAnsi="Arial" w:cs="Arial"/>
-                <w:b/>
-                <w:sz w:val="20"/>
-                <w:szCs w:val="20"/>
-                <w:lang w:val="en-US"/>
-              </w:rPr>
-              <w:t xml:space="preserve">p, Phone: </w:t>
+              <w:t xml:space="preserve">WhatsApp, Phone: </w:t>
             </w:r>
             <w:r>
               <w:rPr>
@@ -1117,8 +1105,30 @@
                 <w:szCs w:val="20"/>
                 <w:lang w:val="en-US"/>
               </w:rPr>
-              <w:t xml:space="preserve"> / Minks</w:t>
+              <w:t xml:space="preserve"> / Min</w:t>
             </w:r>
+            <w:r>
+              <w:rPr>
+                <w:rFonts w:ascii="Arial" w:hAnsi="Arial" w:cs="Arial"/>
+                <w:i/>
+                <w:sz w:val="20"/>
+                <w:szCs w:val="20"/>
+                <w:lang w:val="en-US"/>
+              </w:rPr>
+              <w:t>s</w:t>
+            </w:r>
+            <w:r>
+              <w:rPr>
+                <w:rFonts w:ascii="Arial" w:hAnsi="Arial" w:cs="Arial"/>
+                <w:i/>
+                <w:sz w:val="20"/>
+                <w:szCs w:val="20"/>
+                <w:lang w:val="en-US"/>
+              </w:rPr>
+              <w:t>k</w:t>
+            </w:r>
+            <w:bookmarkStart w:id="0" w:name="_GoBack"/>
+            <w:bookmarkEnd w:id="0"/>
           </w:p>
           <w:p>
             <w:pPr>

</xml_diff>

<commit_message>
order in CV has been changed
</commit_message>
<xml_diff>
--- a/docs/CV_Android_Konstantin_Kustov.docx
+++ b/docs/CV_Android_Konstantin_Kustov.docx
@@ -1341,7 +1341,7 @@
                       <w:u w:val="single"/>
                       <w:lang w:val="en-US"/>
                     </w:rPr>
-                    <w:t>Increased</w:t>
+                    <w:t>Decreased</w:t>
                   </w:r>
                   <w:r>
                     <w:rPr>
@@ -1351,7 +1351,7 @@
                       <w:u w:val="single"/>
                       <w:lang w:val="en-US"/>
                     </w:rPr>
-                    <w:t xml:space="preserve"> product</w:t>
+                    <w:t xml:space="preserve"> </w:t>
                   </w:r>
                   <w:r>
                     <w:rPr>
@@ -1361,25 +1361,35 @@
                       <w:u w:val="single"/>
                       <w:lang w:val="en-US"/>
                     </w:rPr>
-                    <w:t>’s income</w:t>
-                  </w:r>
-                  <w:r>
-                    <w:rPr>
-                      <w:rFonts w:ascii="Arial" w:hAnsi="Arial" w:cs="Arial"/>
-                      <w:sz w:val="20"/>
-                      <w:szCs w:val="20"/>
-                      <w:lang w:val="en-US"/>
-                    </w:rPr>
-                    <w:t xml:space="preserve">. I </w:t>
-                  </w:r>
-                  <w:r>
-                    <w:rPr>
-                      <w:rFonts w:ascii="Arial" w:hAnsi="Arial" w:cs="Arial"/>
-                      <w:sz w:val="20"/>
-                      <w:szCs w:val="20"/>
-                      <w:lang w:val="en-US"/>
-                    </w:rPr>
-                    <w:t>recommended</w:t>
+                    <w:t>releasing</w:t>
+                  </w:r>
+                  <w:r>
+                    <w:rPr>
+                      <w:rFonts w:ascii="Arial" w:hAnsi="Arial" w:cs="Arial"/>
+                      <w:sz w:val="20"/>
+                      <w:szCs w:val="20"/>
+                      <w:u w:val="single"/>
+                      <w:lang w:val="en-US"/>
+                    </w:rPr>
+                    <w:t xml:space="preserve"> required time of android app by 2 months</w:t>
+                  </w:r>
+                  <w:r>
+                    <w:rPr>
+                      <w:rFonts w:ascii="Arial" w:hAnsi="Arial" w:cs="Arial"/>
+                      <w:sz w:val="20"/>
+                      <w:szCs w:val="20"/>
+                      <w:lang w:val="en-US"/>
+                    </w:rPr>
+                    <w:t xml:space="preserve">. Thanks to the reliable architecture that I designed from scratch, our Android team has managed to finish the project </w:t>
+                  </w:r>
+                  <w:r>
+                    <w:rPr>
+                      <w:rFonts w:ascii="Arial" w:hAnsi="Arial" w:cs="Arial"/>
+                      <w:sz w:val="20"/>
+                      <w:szCs w:val="20"/>
+                      <w:lang w:val="en-US"/>
+                    </w:rPr>
+                    <w:t>within</w:t>
                   </w:r>
                   <w:r>
                     <w:rPr>
@@ -1397,16 +1407,52 @@
                       <w:szCs w:val="20"/>
                       <w:lang w:val="en-US"/>
                     </w:rPr>
-                    <w:t>releasing</w:t>
-                  </w:r>
-                  <w:r>
-                    <w:rPr>
-                      <w:rFonts w:ascii="Arial" w:hAnsi="Arial" w:cs="Arial"/>
-                      <w:sz w:val="20"/>
-                      <w:szCs w:val="20"/>
-                      <w:lang w:val="en-US"/>
-                    </w:rPr>
-                    <w:t xml:space="preserve"> a new UX for android app with 10 million users. This improvement attracted over 50,000 new users and increased rank in Google Play.</w:t>
+                    <w:t xml:space="preserve">3 months only, while </w:t>
+                  </w:r>
+                  <w:r>
+                    <w:rPr>
+                      <w:rFonts w:ascii="Arial" w:hAnsi="Arial" w:cs="Arial"/>
+                      <w:sz w:val="20"/>
+                      <w:szCs w:val="20"/>
+                      <w:lang w:val="en-US"/>
+                    </w:rPr>
+                    <w:t xml:space="preserve">our IOS team managed to finish it </w:t>
+                  </w:r>
+                  <w:r>
+                    <w:rPr>
+                      <w:rFonts w:ascii="Arial" w:hAnsi="Arial" w:cs="Arial"/>
+                      <w:sz w:val="20"/>
+                      <w:szCs w:val="20"/>
+                      <w:lang w:val="en-US"/>
+                    </w:rPr>
+                    <w:t>within</w:t>
+                  </w:r>
+                  <w:r>
+                    <w:rPr>
+                      <w:rFonts w:ascii="Arial" w:hAnsi="Arial" w:cs="Arial"/>
+                      <w:sz w:val="20"/>
+                      <w:szCs w:val="20"/>
+                      <w:lang w:val="en-US"/>
+                    </w:rPr>
+                    <w:t xml:space="preserve"> </w:t>
+                  </w:r>
+                  <w:r>
+                    <w:rPr>
+                      <w:rFonts w:ascii="Arial" w:hAnsi="Arial" w:cs="Arial"/>
+                      <w:sz w:val="20"/>
+                      <w:szCs w:val="20"/>
+                      <w:lang w:val="en-US"/>
+                    </w:rPr>
+                    <w:t>5 months</w:t>
+                  </w:r>
+                  <w:r>
+                    <w:rPr>
+                      <w:rFonts w:ascii="Arial" w:hAnsi="Arial" w:cs="Arial"/>
+                      <w:sz w:val="20"/>
+                      <w:szCs w:val="20"/>
+                      <w:lang w:val="en-US"/>
+                    </w:rPr>
+                    <w:t>.</w:t>
                   </w:r>
                 </w:p>
                 <w:p>
@@ -1432,7 +1478,7 @@
                       <w:u w:val="single"/>
                       <w:lang w:val="en-US"/>
                     </w:rPr>
-                    <w:t>Decreased</w:t>
+                    <w:t>Increased</w:t>
                   </w:r>
                   <w:r>
                     <w:rPr>
@@ -1442,7 +1488,7 @@
                       <w:u w:val="single"/>
                       <w:lang w:val="en-US"/>
                     </w:rPr>
-                    <w:t xml:space="preserve"> </w:t>
+                    <w:t xml:space="preserve"> product</w:t>
                   </w:r>
                   <w:r>
                     <w:rPr>
@@ -1452,99 +1498,37 @@
                       <w:u w:val="single"/>
                       <w:lang w:val="en-US"/>
                     </w:rPr>
-                    <w:t>releasing</w:t>
-                  </w:r>
-                  <w:r>
-                    <w:rPr>
-                      <w:rFonts w:ascii="Arial" w:hAnsi="Arial" w:cs="Arial"/>
-                      <w:sz w:val="20"/>
-                      <w:szCs w:val="20"/>
-                      <w:u w:val="single"/>
-                      <w:lang w:val="en-US"/>
-                    </w:rPr>
-                    <w:t xml:space="preserve"> required time of android app by 2 months</w:t>
-                  </w:r>
-                  <w:r>
-                    <w:rPr>
-                      <w:rFonts w:ascii="Arial" w:hAnsi="Arial" w:cs="Arial"/>
-                      <w:sz w:val="20"/>
-                      <w:szCs w:val="20"/>
-                      <w:lang w:val="en-US"/>
-                    </w:rPr>
-                    <w:t xml:space="preserve">. Thanks to the reliable architecture that I designed from scratch, our Android team has managed to finish the project </w:t>
-                  </w:r>
-                  <w:r>
-                    <w:rPr>
-                      <w:rFonts w:ascii="Arial" w:hAnsi="Arial" w:cs="Arial"/>
-                      <w:sz w:val="20"/>
-                      <w:szCs w:val="20"/>
-                      <w:lang w:val="en-US"/>
-                    </w:rPr>
-                    <w:t>within</w:t>
-                  </w:r>
-                  <w:r>
-                    <w:rPr>
-                      <w:rFonts w:ascii="Arial" w:hAnsi="Arial" w:cs="Arial"/>
-                      <w:sz w:val="20"/>
-                      <w:szCs w:val="20"/>
-                      <w:lang w:val="en-US"/>
-                    </w:rPr>
-                    <w:t xml:space="preserve"> </w:t>
-                  </w:r>
-                  <w:r>
-                    <w:rPr>
-                      <w:rFonts w:ascii="Arial" w:hAnsi="Arial" w:cs="Arial"/>
-                      <w:sz w:val="20"/>
-                      <w:szCs w:val="20"/>
-                      <w:lang w:val="en-US"/>
-                    </w:rPr>
-                    <w:t xml:space="preserve">3 months only, while </w:t>
-                  </w:r>
-                  <w:r>
-                    <w:rPr>
-                      <w:rFonts w:ascii="Arial" w:hAnsi="Arial" w:cs="Arial"/>
-                      <w:sz w:val="20"/>
-                      <w:szCs w:val="20"/>
-                      <w:lang w:val="en-US"/>
-                    </w:rPr>
-                    <w:t xml:space="preserve">our IOS team managed to finish it </w:t>
-                  </w:r>
-                  <w:r>
-                    <w:rPr>
-                      <w:rFonts w:ascii="Arial" w:hAnsi="Arial" w:cs="Arial"/>
-                      <w:sz w:val="20"/>
-                      <w:szCs w:val="20"/>
-                      <w:lang w:val="en-US"/>
-                    </w:rPr>
-                    <w:t>within</w:t>
-                  </w:r>
-                  <w:r>
-                    <w:rPr>
-                      <w:rFonts w:ascii="Arial" w:hAnsi="Arial" w:cs="Arial"/>
-                      <w:sz w:val="20"/>
-                      <w:szCs w:val="20"/>
-                      <w:lang w:val="en-US"/>
-                    </w:rPr>
-                    <w:t xml:space="preserve"> </w:t>
-                  </w:r>
-                  <w:r>
-                    <w:rPr>
-                      <w:rFonts w:ascii="Arial" w:hAnsi="Arial" w:cs="Arial"/>
-                      <w:sz w:val="20"/>
-                      <w:szCs w:val="20"/>
-                      <w:lang w:val="en-US"/>
-                    </w:rPr>
-                    <w:t>5 months</w:t>
-                  </w:r>
-                  <w:r>
-                    <w:rPr>
-                      <w:rFonts w:ascii="Arial" w:hAnsi="Arial" w:cs="Arial"/>
-                      <w:sz w:val="20"/>
-                      <w:szCs w:val="20"/>
-                      <w:lang w:val="en-US"/>
-                    </w:rPr>
-                    <w:t>.</w:t>
-                  </w:r>
+                    <w:t>’s income</w:t>
+                  </w:r>
+                  <w:r>
+                    <w:rPr>
+                      <w:rFonts w:ascii="Arial" w:hAnsi="Arial" w:cs="Arial"/>
+                      <w:sz w:val="20"/>
+                      <w:szCs w:val="20"/>
+                      <w:lang w:val="en-US"/>
+                    </w:rPr>
+                    <w:t xml:space="preserve">. I </w:t>
+                  </w:r>
+                  <w:r>
+                    <w:rPr>
+                      <w:rFonts w:ascii="Arial" w:hAnsi="Arial" w:cs="Arial"/>
+                      <w:sz w:val="20"/>
+                      <w:szCs w:val="20"/>
+                      <w:lang w:val="en-US"/>
+                    </w:rPr>
+                    <w:t>recommended</w:t>
+                  </w:r>
+                  <w:r>
+                    <w:rPr>
+                      <w:rFonts w:ascii="Arial" w:hAnsi="Arial" w:cs="Arial"/>
+                      <w:sz w:val="20"/>
+                      <w:szCs w:val="20"/>
+                      <w:lang w:val="en-US"/>
+                    </w:rPr>
+                    <w:t xml:space="preserve"> releasing a new UX for android app with 10 million users. This improvement attracted over 50,000 new users and increased rank in Google Play.</w:t>
+                  </w:r>
+                  <w:bookmarkStart w:id="0" w:name="_GoBack"/>
+                  <w:bookmarkEnd w:id="0"/>
                 </w:p>
                 <w:p>
                   <w:pPr>
@@ -3386,8 +3370,6 @@
                     </w:rPr>
                     <w:t>.</w:t>
                   </w:r>
-                  <w:bookmarkStart w:id="0" w:name="_GoBack"/>
-                  <w:bookmarkEnd w:id="0"/>
                 </w:p>
               </w:tc>
             </w:tr>

</xml_diff>